<commit_message>
Updated code to fix imputation and race classification
</commit_message>
<xml_diff>
--- a/03_results/table_1B.docx
+++ b/03_results/table_1B.docx
@@ -47,7 +47,7 @@
               <w:bottom w:val="single" w:sz="16" w:space="0" w:color="D3D3D3"/>
               <w:end w:val="single" w:space="0" w:color="D3D3D3"/>
             </w:tcBorders>
-            <w:gridSpan w:val="10"/>
+            <w:gridSpan w:val="11"/>
           </w:tcPr>
           <w:p>
             <w:pPr>
@@ -440,7 +440,6 @@
           <w:tcPr>
             <w:tcBorders>
               <w:bottom w:val="single" w:sz="16" w:space="0" w:color="D3D3D3"/>
-              <w:end w:val="single" w:space="0" w:color="D3D3D3"/>
             </w:tcBorders>
           </w:tcPr>
           <w:p>
@@ -455,6 +454,45 @@
                 <w:rFonts w:ascii="Calibri" w:hAnsi="Calibri"/>
                 <w:sz w:val="20"/>
               </w:rPr>
+              <w:t xml:space="preserve">Unknown</w:t>
+            </w:r>
+            <w:r>
+              <w:rPr>
+                <w:rFonts w:ascii="Calibri" w:hAnsi="Calibri"/>
+                <w:sz w:val="20"/>
+              </w:rPr>
+              <w:t xml:space="preserve">, N = 14591 (2.9%)</w:t>
+            </w:r>
+            <w:r>
+              <w:rPr>
+                <w:vertAlign w:val="superscript"/>
+                <w:i/>
+                <w:rFonts w:ascii="Calibri" w:hAnsi="Calibri"/>
+                <w:sz w:val="20"/>
+              </w:rPr>
+              <w:t xml:space="default">1</w:t>
+            </w:r>
+          </w:p>
+        </w:tc>
+        <w:tc>
+          <w:tcPr>
+            <w:tcBorders>
+              <w:bottom w:val="single" w:sz="16" w:space="0" w:color="D3D3D3"/>
+              <w:end w:val="single" w:space="0" w:color="D3D3D3"/>
+            </w:tcBorders>
+          </w:tcPr>
+          <w:p>
+            <w:pPr>
+              <w:spacing w:before="0" w:after="60"/>
+              <w:keepNext/>
+              <w:jc w:val="center"/>
+            </w:pPr>
+            <w:r>
+              <w:rPr>
+                <w:b w:val="true"/>
+                <w:rFonts w:ascii="Calibri" w:hAnsi="Calibri"/>
+                <w:sz w:val="20"/>
+              </w:rPr>
               <w:t xml:space="preserve">Missing</w:t>
             </w:r>
             <w:r>
@@ -462,7 +500,7 @@
                 <w:rFonts w:ascii="Calibri" w:hAnsi="Calibri"/>
                 <w:sz w:val="20"/>
               </w:rPr>
-              <w:t xml:space="preserve">, N = 14591 (2.9%)</w:t>
+              <w:t xml:space="preserve">, N = 0 (0%)</w:t>
             </w:r>
             <w:r>
               <w:rPr>
@@ -745,6 +783,30 @@
             </w:r>
           </w:p>
         </w:tc>
+        <w:tc>
+          <w:tcPr>
+            <w:tcBorders>
+              <w:top w:val="single" w:space="0" w:color="D3D3D3"/>
+              <w:bottom w:val="single" w:space="0" w:color="D3D3D3"/>
+              <w:start w:val="single" w:space="0" w:color="D3D3D3"/>
+              <w:end w:val="single" w:space="0" w:color="D3D3D3"/>
+            </w:tcBorders>
+          </w:tcPr>
+          <w:p>
+            <w:pPr>
+              <w:spacing w:before="0" w:after="60"/>
+              <w:keepNext/>
+              <w:jc w:val="center"/>
+            </w:pPr>
+            <w:r>
+              <w:rPr>
+                <w:rFonts w:ascii="Calibri" w:hAnsi="Calibri"/>
+                <w:sz w:val="20"/>
+              </w:rPr>
+              <w:t xml:space="default"/>
+            </w:r>
+          </w:p>
+        </w:tc>
       </w:tr>
       <w:tr>
         <w:trPr>
@@ -1014,6 +1076,30 @@
             </w:r>
           </w:p>
         </w:tc>
+        <w:tc>
+          <w:tcPr>
+            <w:tcBorders>
+              <w:top w:val="single" w:space="0" w:color="D3D3D3"/>
+              <w:bottom w:val="single" w:space="0" w:color="D3D3D3"/>
+              <w:start w:val="single" w:space="0" w:color="D3D3D3"/>
+              <w:end w:val="single" w:space="0" w:color="D3D3D3"/>
+            </w:tcBorders>
+          </w:tcPr>
+          <w:p>
+            <w:pPr>
+              <w:spacing w:before="0" w:after="60"/>
+              <w:keepNext/>
+              <w:jc w:val="center"/>
+            </w:pPr>
+            <w:r>
+              <w:rPr>
+                <w:rFonts w:ascii="Calibri" w:hAnsi="Calibri"/>
+                <w:sz w:val="20"/>
+              </w:rPr>
+              <w:t xml:space="default">0 (NA%)</w:t>
+            </w:r>
+          </w:p>
+        </w:tc>
       </w:tr>
       <w:tr>
         <w:trPr>
@@ -1283,6 +1369,30 @@
             </w:r>
           </w:p>
         </w:tc>
+        <w:tc>
+          <w:tcPr>
+            <w:tcBorders>
+              <w:top w:val="single" w:space="0" w:color="D3D3D3"/>
+              <w:bottom w:val="single" w:space="0" w:color="D3D3D3"/>
+              <w:start w:val="single" w:space="0" w:color="D3D3D3"/>
+              <w:end w:val="single" w:space="0" w:color="D3D3D3"/>
+            </w:tcBorders>
+          </w:tcPr>
+          <w:p>
+            <w:pPr>
+              <w:spacing w:before="0" w:after="60"/>
+              <w:keepNext/>
+              <w:jc w:val="center"/>
+            </w:pPr>
+            <w:r>
+              <w:rPr>
+                <w:rFonts w:ascii="Calibri" w:hAnsi="Calibri"/>
+                <w:sz w:val="20"/>
+              </w:rPr>
+              <w:t xml:space="default">0 (NA%)</w:t>
+            </w:r>
+          </w:p>
+        </w:tc>
       </w:tr>
       <w:tr>
         <w:trPr>
@@ -1553,6 +1663,30 @@
             </w:r>
           </w:p>
         </w:tc>
+        <w:tc>
+          <w:tcPr>
+            <w:tcBorders>
+              <w:top w:val="single" w:space="0" w:color="D3D3D3"/>
+              <w:bottom w:val="single" w:space="0" w:color="D3D3D3"/>
+              <w:start w:val="single" w:space="0" w:color="D3D3D3"/>
+              <w:end w:val="single" w:space="0" w:color="D3D3D3"/>
+            </w:tcBorders>
+          </w:tcPr>
+          <w:p>
+            <w:pPr>
+              <w:spacing w:before="0" w:after="60"/>
+              <w:keepNext/>
+              <w:jc w:val="center"/>
+            </w:pPr>
+            <w:r>
+              <w:rPr>
+                <w:rFonts w:ascii="Calibri" w:hAnsi="Calibri"/>
+                <w:sz w:val="20"/>
+              </w:rPr>
+              <w:t xml:space="default"/>
+            </w:r>
+          </w:p>
+        </w:tc>
       </w:tr>
       <w:tr>
         <w:trPr>
@@ -1822,6 +1956,30 @@
             </w:r>
           </w:p>
         </w:tc>
+        <w:tc>
+          <w:tcPr>
+            <w:tcBorders>
+              <w:top w:val="single" w:space="0" w:color="D3D3D3"/>
+              <w:bottom w:val="single" w:space="0" w:color="D3D3D3"/>
+              <w:start w:val="single" w:space="0" w:color="D3D3D3"/>
+              <w:end w:val="single" w:space="0" w:color="D3D3D3"/>
+            </w:tcBorders>
+          </w:tcPr>
+          <w:p>
+            <w:pPr>
+              <w:spacing w:before="0" w:after="60"/>
+              <w:keepNext/>
+              <w:jc w:val="center"/>
+            </w:pPr>
+            <w:r>
+              <w:rPr>
+                <w:rFonts w:ascii="Calibri" w:hAnsi="Calibri"/>
+                <w:sz w:val="20"/>
+              </w:rPr>
+              <w:t xml:space="default">0 (NA%)</w:t>
+            </w:r>
+          </w:p>
+        </w:tc>
       </w:tr>
       <w:tr>
         <w:trPr>
@@ -2091,6 +2249,30 @@
             </w:r>
           </w:p>
         </w:tc>
+        <w:tc>
+          <w:tcPr>
+            <w:tcBorders>
+              <w:top w:val="single" w:space="0" w:color="D3D3D3"/>
+              <w:bottom w:val="single" w:space="0" w:color="D3D3D3"/>
+              <w:start w:val="single" w:space="0" w:color="D3D3D3"/>
+              <w:end w:val="single" w:space="0" w:color="D3D3D3"/>
+            </w:tcBorders>
+          </w:tcPr>
+          <w:p>
+            <w:pPr>
+              <w:spacing w:before="0" w:after="60"/>
+              <w:keepNext/>
+              <w:jc w:val="center"/>
+            </w:pPr>
+            <w:r>
+              <w:rPr>
+                <w:rFonts w:ascii="Calibri" w:hAnsi="Calibri"/>
+                <w:sz w:val="20"/>
+              </w:rPr>
+              <w:t xml:space="default">0 (NA%)</w:t>
+            </w:r>
+          </w:p>
+        </w:tc>
       </w:tr>
       <w:tr>
         <w:trPr>
@@ -2360,6 +2542,30 @@
             </w:r>
           </w:p>
         </w:tc>
+        <w:tc>
+          <w:tcPr>
+            <w:tcBorders>
+              <w:top w:val="single" w:space="0" w:color="D3D3D3"/>
+              <w:bottom w:val="single" w:space="0" w:color="D3D3D3"/>
+              <w:start w:val="single" w:space="0" w:color="D3D3D3"/>
+              <w:end w:val="single" w:space="0" w:color="D3D3D3"/>
+            </w:tcBorders>
+          </w:tcPr>
+          <w:p>
+            <w:pPr>
+              <w:spacing w:before="0" w:after="60"/>
+              <w:keepNext/>
+              <w:jc w:val="center"/>
+            </w:pPr>
+            <w:r>
+              <w:rPr>
+                <w:rFonts w:ascii="Calibri" w:hAnsi="Calibri"/>
+                <w:sz w:val="20"/>
+              </w:rPr>
+              <w:t xml:space="default">0 (NA%)</w:t>
+            </w:r>
+          </w:p>
+        </w:tc>
       </w:tr>
       <w:tr>
         <w:trPr>
@@ -2629,6 +2835,30 @@
             </w:r>
           </w:p>
         </w:tc>
+        <w:tc>
+          <w:tcPr>
+            <w:tcBorders>
+              <w:top w:val="single" w:space="0" w:color="D3D3D3"/>
+              <w:bottom w:val="single" w:space="0" w:color="D3D3D3"/>
+              <w:start w:val="single" w:space="0" w:color="D3D3D3"/>
+              <w:end w:val="single" w:space="0" w:color="D3D3D3"/>
+            </w:tcBorders>
+          </w:tcPr>
+          <w:p>
+            <w:pPr>
+              <w:spacing w:before="0" w:after="60"/>
+              <w:keepNext/>
+              <w:jc w:val="center"/>
+            </w:pPr>
+            <w:r>
+              <w:rPr>
+                <w:rFonts w:ascii="Calibri" w:hAnsi="Calibri"/>
+                <w:sz w:val="20"/>
+              </w:rPr>
+              <w:t xml:space="default">0 (NA%)</w:t>
+            </w:r>
+          </w:p>
+        </w:tc>
       </w:tr>
       <w:tr>
         <w:trPr>
@@ -2898,6 +3128,30 @@
             </w:r>
           </w:p>
         </w:tc>
+        <w:tc>
+          <w:tcPr>
+            <w:tcBorders>
+              <w:top w:val="single" w:space="0" w:color="D3D3D3"/>
+              <w:bottom w:val="single" w:space="0" w:color="D3D3D3"/>
+              <w:start w:val="single" w:space="0" w:color="D3D3D3"/>
+              <w:end w:val="single" w:space="0" w:color="D3D3D3"/>
+            </w:tcBorders>
+          </w:tcPr>
+          <w:p>
+            <w:pPr>
+              <w:spacing w:before="0" w:after="60"/>
+              <w:keepNext/>
+              <w:jc w:val="center"/>
+            </w:pPr>
+            <w:r>
+              <w:rPr>
+                <w:rFonts w:ascii="Calibri" w:hAnsi="Calibri"/>
+                <w:sz w:val="20"/>
+              </w:rPr>
+              <w:t xml:space="default">0 (NA%)</w:t>
+            </w:r>
+          </w:p>
+        </w:tc>
       </w:tr>
       <w:tr>
         <w:trPr>
@@ -3167,6 +3421,30 @@
             </w:r>
           </w:p>
         </w:tc>
+        <w:tc>
+          <w:tcPr>
+            <w:tcBorders>
+              <w:top w:val="single" w:space="0" w:color="D3D3D3"/>
+              <w:bottom w:val="single" w:space="0" w:color="D3D3D3"/>
+              <w:start w:val="single" w:space="0" w:color="D3D3D3"/>
+              <w:end w:val="single" w:space="0" w:color="D3D3D3"/>
+            </w:tcBorders>
+          </w:tcPr>
+          <w:p>
+            <w:pPr>
+              <w:spacing w:before="0" w:after="60"/>
+              <w:keepNext/>
+              <w:jc w:val="center"/>
+            </w:pPr>
+            <w:r>
+              <w:rPr>
+                <w:rFonts w:ascii="Calibri" w:hAnsi="Calibri"/>
+                <w:sz w:val="20"/>
+              </w:rPr>
+              <w:t xml:space="default">0 (NA%)</w:t>
+            </w:r>
+          </w:p>
+        </w:tc>
       </w:tr>
       <w:tr>
         <w:trPr>
@@ -3436,6 +3714,30 @@
             </w:r>
           </w:p>
         </w:tc>
+        <w:tc>
+          <w:tcPr>
+            <w:tcBorders>
+              <w:top w:val="single" w:space="0" w:color="D3D3D3"/>
+              <w:bottom w:val="single" w:space="0" w:color="D3D3D3"/>
+              <w:start w:val="single" w:space="0" w:color="D3D3D3"/>
+              <w:end w:val="single" w:space="0" w:color="D3D3D3"/>
+            </w:tcBorders>
+          </w:tcPr>
+          <w:p>
+            <w:pPr>
+              <w:spacing w:before="0" w:after="60"/>
+              <w:keepNext/>
+              <w:jc w:val="center"/>
+            </w:pPr>
+            <w:r>
+              <w:rPr>
+                <w:rFonts w:ascii="Calibri" w:hAnsi="Calibri"/>
+                <w:sz w:val="20"/>
+              </w:rPr>
+              <w:t xml:space="default">0 (NA%)</w:t>
+            </w:r>
+          </w:p>
+        </w:tc>
       </w:tr>
       <w:tr>
         <w:trPr>
@@ -3705,6 +4007,30 @@
             </w:r>
           </w:p>
         </w:tc>
+        <w:tc>
+          <w:tcPr>
+            <w:tcBorders>
+              <w:top w:val="single" w:space="0" w:color="D3D3D3"/>
+              <w:bottom w:val="single" w:space="0" w:color="D3D3D3"/>
+              <w:start w:val="single" w:space="0" w:color="D3D3D3"/>
+              <w:end w:val="single" w:space="0" w:color="D3D3D3"/>
+            </w:tcBorders>
+          </w:tcPr>
+          <w:p>
+            <w:pPr>
+              <w:spacing w:before="0" w:after="60"/>
+              <w:keepNext/>
+              <w:jc w:val="center"/>
+            </w:pPr>
+            <w:r>
+              <w:rPr>
+                <w:rFonts w:ascii="Calibri" w:hAnsi="Calibri"/>
+                <w:sz w:val="20"/>
+              </w:rPr>
+              <w:t xml:space="default">0 (NA%)</w:t>
+            </w:r>
+          </w:p>
+        </w:tc>
       </w:tr>
       <w:tr>
         <w:trPr>
@@ -3975,6 +4301,30 @@
             </w:r>
           </w:p>
         </w:tc>
+        <w:tc>
+          <w:tcPr>
+            <w:tcBorders>
+              <w:top w:val="single" w:space="0" w:color="D3D3D3"/>
+              <w:bottom w:val="single" w:space="0" w:color="D3D3D3"/>
+              <w:start w:val="single" w:space="0" w:color="D3D3D3"/>
+              <w:end w:val="single" w:space="0" w:color="D3D3D3"/>
+            </w:tcBorders>
+          </w:tcPr>
+          <w:p>
+            <w:pPr>
+              <w:spacing w:before="0" w:after="60"/>
+              <w:keepNext/>
+              <w:jc w:val="center"/>
+            </w:pPr>
+            <w:r>
+              <w:rPr>
+                <w:rFonts w:ascii="Calibri" w:hAnsi="Calibri"/>
+                <w:sz w:val="20"/>
+              </w:rPr>
+              <w:t xml:space="default"/>
+            </w:r>
+          </w:p>
+        </w:tc>
       </w:tr>
       <w:tr>
         <w:trPr>
@@ -4244,6 +4594,30 @@
             </w:r>
           </w:p>
         </w:tc>
+        <w:tc>
+          <w:tcPr>
+            <w:tcBorders>
+              <w:top w:val="single" w:space="0" w:color="D3D3D3"/>
+              <w:bottom w:val="single" w:space="0" w:color="D3D3D3"/>
+              <w:start w:val="single" w:space="0" w:color="D3D3D3"/>
+              <w:end w:val="single" w:space="0" w:color="D3D3D3"/>
+            </w:tcBorders>
+          </w:tcPr>
+          <w:p>
+            <w:pPr>
+              <w:spacing w:before="0" w:after="60"/>
+              <w:keepNext/>
+              <w:jc w:val="center"/>
+            </w:pPr>
+            <w:r>
+              <w:rPr>
+                <w:rFonts w:ascii="Calibri" w:hAnsi="Calibri"/>
+                <w:sz w:val="20"/>
+              </w:rPr>
+              <w:t xml:space="default">0 (NA%)</w:t>
+            </w:r>
+          </w:p>
+        </w:tc>
       </w:tr>
       <w:tr>
         <w:trPr>
@@ -4513,6 +4887,30 @@
             </w:r>
           </w:p>
         </w:tc>
+        <w:tc>
+          <w:tcPr>
+            <w:tcBorders>
+              <w:top w:val="single" w:space="0" w:color="D3D3D3"/>
+              <w:bottom w:val="single" w:space="0" w:color="D3D3D3"/>
+              <w:start w:val="single" w:space="0" w:color="D3D3D3"/>
+              <w:end w:val="single" w:space="0" w:color="D3D3D3"/>
+            </w:tcBorders>
+          </w:tcPr>
+          <w:p>
+            <w:pPr>
+              <w:spacing w:before="0" w:after="60"/>
+              <w:keepNext/>
+              <w:jc w:val="center"/>
+            </w:pPr>
+            <w:r>
+              <w:rPr>
+                <w:rFonts w:ascii="Calibri" w:hAnsi="Calibri"/>
+                <w:sz w:val="20"/>
+              </w:rPr>
+              <w:t xml:space="default">0 (NA%)</w:t>
+            </w:r>
+          </w:p>
+        </w:tc>
       </w:tr>
       <w:tr>
         <w:trPr>
@@ -4782,6 +5180,30 @@
             </w:r>
           </w:p>
         </w:tc>
+        <w:tc>
+          <w:tcPr>
+            <w:tcBorders>
+              <w:top w:val="single" w:space="0" w:color="D3D3D3"/>
+              <w:bottom w:val="single" w:space="0" w:color="D3D3D3"/>
+              <w:start w:val="single" w:space="0" w:color="D3D3D3"/>
+              <w:end w:val="single" w:space="0" w:color="D3D3D3"/>
+            </w:tcBorders>
+          </w:tcPr>
+          <w:p>
+            <w:pPr>
+              <w:spacing w:before="0" w:after="60"/>
+              <w:keepNext/>
+              <w:jc w:val="center"/>
+            </w:pPr>
+            <w:r>
+              <w:rPr>
+                <w:rFonts w:ascii="Calibri" w:hAnsi="Calibri"/>
+                <w:sz w:val="20"/>
+              </w:rPr>
+              <w:t xml:space="default">0 (NA%)</w:t>
+            </w:r>
+          </w:p>
+        </w:tc>
       </w:tr>
       <w:tr>
         <w:trPr>
@@ -4789,7 +5211,7 @@
         </w:trPr>
         <w:tc>
           <w:tcPr>
-            <w:gridSpan w:val="11"/>
+            <w:gridSpan w:val="12"/>
           </w:tcPr>
           <w:p>
             <w:pPr>

</xml_diff>